<commit_message>
Updates to manu script
</commit_message>
<xml_diff>
--- a/docs/write_up/Comments 2017-08-30_Response.docx
+++ b/docs/write_up/Comments 2017-08-30_Response.docx
@@ -67,6 +67,7 @@
         <w:tc>
           <w:tcPr>
             <w:tcW w:w="4511" w:type="dxa"/>
+            <w:vMerge w:val="restart"/>
             <w:tcBorders>
               <w:top w:val="single" w:sz="2" w:space="0" w:color="000000"/>
               <w:left w:val="single" w:sz="2" w:space="0" w:color="000000"/>
@@ -83,11 +84,26 @@
           <w:p>
             <w:pPr>
               <w:pStyle w:val="TableContents"/>
-              <w:spacing w:before="0" w:after="160"/>
-              <w:rPr/>
-            </w:pPr>
-            <w:r>
-              <w:rPr/>
+              <w:rPr/>
+            </w:pPr>
+            <w:r>
+              <w:rPr/>
+              <w:t>I have tried to deal with these two points together. The text now reads:</w:t>
+            </w:r>
+          </w:p>
+          <w:p>
+            <w:pPr>
+              <w:pStyle w:val="TableContents"/>
+              <w:spacing w:before="0" w:after="160"/>
+              <w:rPr/>
+            </w:pPr>
+            <w:r>
+              <w:rPr/>
+              <w:t>“</w:t>
+            </w:r>
+            <w:r>
+              <w:rPr/>
+              <w:t>...We Implement a factor analysis decomposition to describe trends in spatiotemporal dynamics of the different species as a function of latent variables {Thorson2015} representing spatial variation (9 factors; which we call 'average' spatial variation) and spatio-temporal variation (9 factors) for encounter probability and positive                                             catch rates (which we describe as 'positive density') separately {Thorson2015a}. We use the resultant exploratory factor analysis to identify community dynamics and drivers common among 18 species-groups and present results through transformation of the loading matrices through PCA rotation. By describing the species-groups dynamics through underlying contributory spatiotemporal factors we can take account of how the factors contribute to affect catches of the species-groups in mixed fisheries….”</w:t>
             </w:r>
           </w:p>
         </w:tc>
@@ -122,7 +138,9 @@
         <w:tc>
           <w:tcPr>
             <w:tcW w:w="4511" w:type="dxa"/>
-            <w:tcBorders>
+            <w:vMerge w:val="continue"/>
+            <w:tcBorders>
+              <w:top w:val="single" w:sz="2" w:space="0" w:color="000000"/>
               <w:left w:val="single" w:sz="2" w:space="0" w:color="000000"/>
               <w:bottom w:val="single" w:sz="2" w:space="0" w:color="000000"/>
               <w:right w:val="single" w:sz="2" w:space="0" w:color="000000"/>
@@ -481,7 +499,11 @@
             </w:pPr>
             <w:r>
               <w:rPr/>
-              <w:t>Good spot! Is corrected with the right values</w:t>
+              <w:t xml:space="preserve">Good spot! Is corrected with the right values </w:t>
+            </w:r>
+            <w:r>
+              <w:rPr/>
+              <w:t>for the positive density results</w:t>
             </w:r>
           </w:p>
         </w:tc>
@@ -536,7 +558,27 @@
             </w:pPr>
             <w:r>
               <w:rPr/>
-              <w:t>1.96 * SEs</w:t>
+              <w:t xml:space="preserve">+- </w:t>
+            </w:r>
+            <w:r>
+              <w:rPr/>
+              <w:t>1.96 * S</w:t>
+            </w:r>
+            <w:r>
+              <w:rPr/>
+              <w:t>E</w:t>
+            </w:r>
+            <w:r>
+              <w:rPr/>
+              <w:t xml:space="preserve"> : added </w:t>
+            </w:r>
+            <w:r>
+              <w:rPr/>
+              <w:t>this</w:t>
+            </w:r>
+            <w:r>
+              <w:rPr/>
+              <w:t xml:space="preserve"> to the figure legend</w:t>
             </w:r>
           </w:p>
         </w:tc>
@@ -600,18 +642,34 @@
             </w:r>
             <w:r>
               <w:rPr/>
-              <w:t xml:space="preserve"> bar for  for each panel under the title.</w:t>
-            </w:r>
-          </w:p>
-          <w:p>
-            <w:pPr>
-              <w:pStyle w:val="TableContents"/>
-              <w:spacing w:before="0" w:after="160"/>
-              <w:rPr/>
-            </w:pPr>
-            <w:r>
-              <w:rPr/>
-              <w:t>The representation is the differences between the standardised (i.e. den(i) / sum(den)) for each species pairs at each location.</w:t>
+              <w:t xml:space="preserve"> bar for  for each panel under the title </w:t>
+            </w:r>
+            <w:r>
+              <w:rPr/>
+              <w:t>of each plot</w:t>
+            </w:r>
+            <w:r>
+              <w:rPr/>
+              <w:t>.</w:t>
+            </w:r>
+          </w:p>
+          <w:p>
+            <w:pPr>
+              <w:pStyle w:val="TableContents"/>
+              <w:spacing w:before="0" w:after="160"/>
+              <w:rPr/>
+            </w:pPr>
+            <w:r>
+              <w:rPr/>
+              <w:t xml:space="preserve">The representation is the differences between the standardised (i.e. den(i) / sum(den)) for each species pairs at each location : added </w:t>
+            </w:r>
+            <w:r>
+              <w:rPr/>
+              <w:t>this</w:t>
+            </w:r>
+            <w:r>
+              <w:rPr/>
+              <w:t xml:space="preserve"> to the figure legend</w:t>
             </w:r>
           </w:p>
         </w:tc>
@@ -891,11 +949,26 @@
           <w:p>
             <w:pPr>
               <w:pStyle w:val="TableContents"/>
-              <w:spacing w:before="0" w:after="160"/>
-              <w:rPr/>
-            </w:pPr>
-            <w:r>
-              <w:rPr/>
+              <w:rPr/>
+            </w:pPr>
+            <w:r>
+              <w:rPr/>
+              <w:t>Yes, this was not working / improving the model. I’m unsure why this was, it may have been I was not implementing it correctly...but I tried a few ways and it didn’t reduce the AIC.  May be something we get called on, but I’ve for now included a sentence as suggested:</w:t>
+            </w:r>
+          </w:p>
+          <w:p>
+            <w:pPr>
+              <w:pStyle w:val="TableContents"/>
+              <w:spacing w:before="0" w:after="160"/>
+              <w:rPr/>
+            </w:pPr>
+            <w:r>
+              <w:rPr/>
+              <w:t>“</w:t>
+            </w:r>
+            <w:r>
+              <w:rPr/>
+              <w:t>While depth was incorporated as a covariate in an alternative model formulation (see Methods), it was found not to improve predictions. The utility of these variables as predictors of species distributions has been identified in other marine species distribution models \cite{Robinson2011}; the advantage to the approach taken here is that, where such data is unavailable at appropriate spatial resolution, the spatial factor analysis can adequately characterise these influences on species dynamics.”</w:t>
             </w:r>
           </w:p>
         </w:tc>
@@ -1055,11 +1128,26 @@
           <w:p>
             <w:pPr>
               <w:pStyle w:val="TableContents"/>
-              <w:spacing w:before="0" w:after="160"/>
-              <w:rPr/>
-            </w:pPr>
-            <w:r>
-              <w:rPr/>
+              <w:rPr/>
+            </w:pPr>
+            <w:r>
+              <w:rPr/>
+              <w:t>Have added a sentence:</w:t>
+            </w:r>
+          </w:p>
+          <w:p>
+            <w:pPr>
+              <w:pStyle w:val="TableContents"/>
+              <w:spacing w:before="0" w:after="160"/>
+              <w:rPr/>
+            </w:pPr>
+            <w:r>
+              <w:rPr/>
+              <w:t>“</w:t>
+            </w:r>
+            <w:r>
+              <w:rPr/>
+              <w:t>Otter trawl gears are known to have higher catch rates of roundfish due to the higher headline and wider sweeps which herd demersal fish into the net. Conversely, beam trawls, which employ chain mesh to 'dig' benthic flatfish species, have higher catch rates for these species {Fraser2008}.”</w:t>
             </w:r>
           </w:p>
         </w:tc>

</xml_diff>